<commit_message>
Add dates to letters that need them; make selecting previous mailing address more consistent
</commit_message>
<xml_diff>
--- a/docassemble/USCISApplications/data/templates/Fee_Waiver_Cover_Letter_TPS.docx
+++ b/docassemble/USCISApplications/data/templates/Fee_Waiver_Cover_Letter_TPS.docx
@@ -18,16 +18,14 @@
         </w:rPr>
         <w:t xml:space="preserve">Date: {{ </w:t>
       </w:r>
-      <w:proofErr w:type="spellStart"/>
-      <w:r>
-        <w:rPr>
-          <w:rFonts w:ascii="Arial" w:eastAsia="Arial" w:hAnsi="Arial" w:cs="Arial"/>
-          <w:color w:val="000000" w:themeColor="text1"/>
-          <w:lang w:val="en"/>
-        </w:rPr>
-        <w:t>signature_date</w:t>
-      </w:r>
-      <w:proofErr w:type="spellEnd"/>
+      <w:r>
+        <w:rPr>
+          <w:rFonts w:ascii="Arial" w:eastAsia="Arial" w:hAnsi="Arial" w:cs="Arial"/>
+          <w:color w:val="000000" w:themeColor="text1"/>
+          <w:lang w:val="en"/>
+        </w:rPr>
+        <w:t>today()</w:t>
+      </w:r>
       <w:r>
         <w:rPr>
           <w:rFonts w:ascii="Arial" w:eastAsia="Arial" w:hAnsi="Arial" w:cs="Arial"/>
@@ -239,6 +237,35 @@
           <w:color w:val="000000" w:themeColor="text1"/>
           <w:lang w:val="en"/>
         </w:rPr>
+        <w:t>.</w:t>
+      </w:r>
+      <w:proofErr w:type="spellStart"/>
+      <w:r>
+        <w:rPr>
+          <w:rFonts w:ascii="Arial" w:eastAsia="Arial" w:hAnsi="Arial" w:cs="Arial"/>
+          <w:b/>
+          <w:color w:val="000000" w:themeColor="text1"/>
+          <w:lang w:val="en"/>
+        </w:rPr>
+        <w:t>name.full</w:t>
+      </w:r>
+      <w:proofErr w:type="spellEnd"/>
+      <w:r>
+        <w:rPr>
+          <w:rFonts w:ascii="Arial" w:eastAsia="Arial" w:hAnsi="Arial" w:cs="Arial"/>
+          <w:b/>
+          <w:color w:val="000000" w:themeColor="text1"/>
+          <w:lang w:val="en"/>
+        </w:rPr>
+        <w:t>(middle="full")</w:t>
+      </w:r>
+      <w:r>
+        <w:rPr>
+          <w:rFonts w:ascii="Arial" w:eastAsia="Arial" w:hAnsi="Arial" w:cs="Arial"/>
+          <w:b/>
+          <w:color w:val="000000" w:themeColor="text1"/>
+          <w:lang w:val="en"/>
+        </w:rPr>
         <w:t xml:space="preserve"> }}</w:t>
       </w:r>
       <w:r>
@@ -249,8 +276,6 @@
         </w:rPr>
         <w:t>. This letter serves in lieu of submitting Form I-912 to request the filing fee waiver.</w:t>
       </w:r>
-      <w:bookmarkStart w:id="0" w:name="_GoBack"/>
-      <w:bookmarkEnd w:id="0"/>
     </w:p>
     <w:p>
       <w:pPr>
@@ -347,7 +372,17 @@
           <w:color w:val="000000" w:themeColor="text1"/>
           <w:lang w:val="en"/>
         </w:rPr>
-        <w:t>food and clothing. Eligibility for these benefits is dependent on an applicant's income and resources. Given that the applicant is a recipient of these benefits, it demonstrates that the applicant is experiencing financial hardship that would render them unable to pay the employment authorization fee. As the applicant named above has provided documentation conforming with the I-912 instructions that s/he currently is experiencing financial hardship due to extraordinary circumstances, s/he has demonstrated an inability to pay the filing fee and merits a fee waiver.</w:t>
+        <w:t>food and clothing. Eligibility for these benefits is dependent on an applicant's income and resources. Given that the applicant is a recipient of these benefits, it demonstrates that the applicant is experiencing financial hardship that would render them unable to pay the employment authorization fee. As the applicant named above has provided documentation conforming with the I-912 instructions that s/he currently is experiencing financial hardship due to extraordinary circumstances, s/he has demonstrated an i</w:t>
+      </w:r>
+      <w:bookmarkStart w:id="0" w:name="_GoBack"/>
+      <w:bookmarkEnd w:id="0"/>
+      <w:r>
+        <w:rPr>
+          <w:rFonts w:ascii="Arial" w:eastAsia="Arial" w:hAnsi="Arial" w:cs="Arial"/>
+          <w:color w:val="000000" w:themeColor="text1"/>
+          <w:lang w:val="en"/>
+        </w:rPr>
+        <w:t>nability to pay the filing fee and merits a fee waiver.</w:t>
       </w:r>
     </w:p>
     <w:p>
@@ -560,6 +595,7 @@
     <w:lsdException w:name="HTML Sample" w:semiHidden="1" w:unhideWhenUsed="1"/>
     <w:lsdException w:name="HTML Typewriter" w:semiHidden="1" w:unhideWhenUsed="1"/>
     <w:lsdException w:name="HTML Variable" w:semiHidden="1" w:unhideWhenUsed="1"/>
+    <w:lsdException w:name="Normal Table" w:semiHidden="1" w:unhideWhenUsed="1"/>
     <w:lsdException w:name="annotation subject" w:semiHidden="1" w:unhideWhenUsed="1"/>
     <w:lsdException w:name="No List" w:semiHidden="1" w:unhideWhenUsed="1"/>
     <w:lsdException w:name="Outline List 1" w:semiHidden="1" w:unhideWhenUsed="1"/>
@@ -603,8 +639,10 @@
     <w:lsdException w:name="Table Elegant" w:semiHidden="1" w:unhideWhenUsed="1"/>
     <w:lsdException w:name="Table Professional" w:semiHidden="1" w:unhideWhenUsed="1"/>
     <w:lsdException w:name="Table Subtle 1" w:semiHidden="1" w:unhideWhenUsed="1"/>
+    <w:lsdException w:name="Table Subtle 2" w:semiHidden="1" w:unhideWhenUsed="1"/>
     <w:lsdException w:name="Table Web 1" w:semiHidden="1" w:unhideWhenUsed="1"/>
     <w:lsdException w:name="Table Web 2" w:semiHidden="1" w:unhideWhenUsed="1"/>
+    <w:lsdException w:name="Table Web 3" w:semiHidden="1" w:unhideWhenUsed="1"/>
     <w:lsdException w:name="Balloon Text" w:semiHidden="1" w:unhideWhenUsed="1"/>
     <w:lsdException w:name="Table Grid" w:uiPriority="39"/>
     <w:lsdException w:name="Table Theme" w:semiHidden="1" w:unhideWhenUsed="1"/>
@@ -1124,6 +1162,17 @@
 </file>
 
 <file path=customXml/item1.xml><?xml version="1.0" encoding="utf-8"?>
+<p:properties xmlns:p="http://schemas.microsoft.com/office/2006/metadata/properties" xmlns:xsi="http://www.w3.org/2001/XMLSchema-instance" xmlns:pc="http://schemas.microsoft.com/office/infopath/2007/PartnerControls">
+  <documentManagement>
+    <TaxCatchAll xmlns="fc2e0b91-73db-4711-986b-9e7114b1c780" xsi:nil="true"/>
+    <lcf76f155ced4ddcb4097134ff3c332f xmlns="aa22b7f0-1c77-4983-9187-bff8e7aaefd5">
+      <Terms xmlns="http://schemas.microsoft.com/office/infopath/2007/PartnerControls"/>
+    </lcf76f155ced4ddcb4097134ff3c332f>
+  </documentManagement>
+</p:properties>
+</file>
+
+<file path=customXml/item2.xml><?xml version="1.0" encoding="utf-8"?>
 <ct:contentTypeSchema xmlns:ct="http://schemas.microsoft.com/office/2006/metadata/contentType" xmlns:ma="http://schemas.microsoft.com/office/2006/metadata/properties/metaAttributes" ct:_="" ma:_="" ma:contentTypeName="Document" ma:contentTypeID="0x01010041FCC52ECBA99C44897D8B99E45B6EB2" ma:contentTypeVersion="18" ma:contentTypeDescription="Create a new document." ma:contentTypeScope="" ma:versionID="043990ad1d428359a5afb12abf111747">
   <xsd:schema xmlns:xsd="http://www.w3.org/2001/XMLSchema" xmlns:xs="http://www.w3.org/2001/XMLSchema" xmlns:p="http://schemas.microsoft.com/office/2006/metadata/properties" xmlns:ns2="aa22b7f0-1c77-4983-9187-bff8e7aaefd5" xmlns:ns3="fc2e0b91-73db-4711-986b-9e7114b1c780" targetNamespace="http://schemas.microsoft.com/office/2006/metadata/properties" ma:root="true" ma:fieldsID="0bb377ea73dee0866193549ecf1cd094" ns2:_="" ns3:_="">
     <xsd:import namespace="aa22b7f0-1c77-4983-9187-bff8e7aaefd5"/>
@@ -1366,17 +1415,6 @@
 </ct:contentTypeSchema>
 </file>
 
-<file path=customXml/item2.xml><?xml version="1.0" encoding="utf-8"?>
-<p:properties xmlns:p="http://schemas.microsoft.com/office/2006/metadata/properties" xmlns:xsi="http://www.w3.org/2001/XMLSchema-instance" xmlns:pc="http://schemas.microsoft.com/office/infopath/2007/PartnerControls">
-  <documentManagement>
-    <TaxCatchAll xmlns="fc2e0b91-73db-4711-986b-9e7114b1c780" xsi:nil="true"/>
-    <lcf76f155ced4ddcb4097134ff3c332f xmlns="aa22b7f0-1c77-4983-9187-bff8e7aaefd5">
-      <Terms xmlns="http://schemas.microsoft.com/office/infopath/2007/PartnerControls"/>
-    </lcf76f155ced4ddcb4097134ff3c332f>
-  </documentManagement>
-</p:properties>
-</file>
-
 <file path=customXml/item3.xml><?xml version="1.0" encoding="utf-8"?>
 <?mso-contentType ?>
 <FormTemplates xmlns="http://schemas.microsoft.com/sharepoint/v3/contenttype/forms">
@@ -1387,6 +1425,17 @@
 </file>
 
 <file path=customXml/itemProps1.xml><?xml version="1.0" encoding="utf-8"?>
+<ds:datastoreItem xmlns:ds="http://schemas.openxmlformats.org/officeDocument/2006/customXml" ds:itemID="{0B4D18A3-75F2-4A8A-ABC0-53B3B1161704}">
+  <ds:schemaRefs>
+    <ds:schemaRef ds:uri="http://schemas.microsoft.com/office/2006/metadata/properties"/>
+    <ds:schemaRef ds:uri="http://schemas.microsoft.com/office/infopath/2007/PartnerControls"/>
+    <ds:schemaRef ds:uri="fc2e0b91-73db-4711-986b-9e7114b1c780"/>
+    <ds:schemaRef ds:uri="aa22b7f0-1c77-4983-9187-bff8e7aaefd5"/>
+  </ds:schemaRefs>
+</ds:datastoreItem>
+</file>
+
+<file path=customXml/itemProps2.xml><?xml version="1.0" encoding="utf-8"?>
 <ds:datastoreItem xmlns:ds="http://schemas.openxmlformats.org/officeDocument/2006/customXml" ds:itemID="{D00ADAD9-965A-4973-81A5-D0B0512C6D5A}">
   <ds:schemaRefs>
     <ds:schemaRef ds:uri="http://schemas.microsoft.com/office/2006/metadata/contentType"/>
@@ -1405,17 +1454,6 @@
 </ds:datastoreItem>
 </file>
 
-<file path=customXml/itemProps2.xml><?xml version="1.0" encoding="utf-8"?>
-<ds:datastoreItem xmlns:ds="http://schemas.openxmlformats.org/officeDocument/2006/customXml" ds:itemID="{0B4D18A3-75F2-4A8A-ABC0-53B3B1161704}">
-  <ds:schemaRefs>
-    <ds:schemaRef ds:uri="http://schemas.microsoft.com/office/2006/metadata/properties"/>
-    <ds:schemaRef ds:uri="http://schemas.microsoft.com/office/infopath/2007/PartnerControls"/>
-    <ds:schemaRef ds:uri="fc2e0b91-73db-4711-986b-9e7114b1c780"/>
-    <ds:schemaRef ds:uri="aa22b7f0-1c77-4983-9187-bff8e7aaefd5"/>
-  </ds:schemaRefs>
-</ds:datastoreItem>
-</file>
-
 <file path=customXml/itemProps3.xml><?xml version="1.0" encoding="utf-8"?>
 <ds:datastoreItem xmlns:ds="http://schemas.openxmlformats.org/officeDocument/2006/customXml" ds:itemID="{FDED500C-B02F-489C-AC89-DD01D1F66FB5}">
   <ds:schemaRefs>

</xml_diff>